<commit_message>
Auto commit - 2025-02-04
</commit_message>
<xml_diff>
--- a/2025/2025_02_03_eai/TN_eai.docx
+++ b/2025/2025_02_03_eai/TN_eai.docx
@@ -21,7 +21,7 @@
         <w:pStyle w:val="Date"/>
       </w:pPr>
       <w:r>
-        <w:t xml:space="preserve">2025-02-03</w:t>
+        <w:t xml:space="preserve">2025-02-04</w:t>
       </w:r>
     </w:p>
     <w:p>
@@ -38,7 +38,7 @@
         <w:t xml:space="preserve">English summary below.</w:t>
       </w:r>
     </w:p>
-    <w:bookmarkStart w:id="21" w:name="X66efa477f2550716f375a75e903c18545d75cb4"/>
+    <w:bookmarkStart w:id="42" w:name="X18d1392adb16479eeed135ab9f40185210e3cb6"/>
     <w:p>
       <w:pPr>
         <w:pStyle w:val="Heading2"/>
@@ -48,18 +48,17 @@
           <w:rPr>
             <w:rStyle w:val="Hyperlink"/>
           </w:rPr>
-          <w:t xml:space="preserve">🌿🤨💎 Թանկարժեք էֆեկտ․ 2024 թվականի տնտեսական աճի պատճառները</w:t>
-        </w:r>
-      </w:hyperlink>
-    </w:p>
-    <w:bookmarkEnd w:id="21"/>
-    <w:bookmarkStart w:id="58" w:name="X57cbfdd8bc63ce049056d37ccd77b1d8a752928"/>
-    <w:p>
-      <w:pPr>
-        <w:pStyle w:val="Heading1"/>
-      </w:pPr>
-      <w:r>
-        <w:t xml:space="preserve">Ոսկե պատրանք. Հայաստանի տնտեսական աճի իրական պատկերը</w:t>
+          <w:t xml:space="preserve">🌿🤨💎 Թանկարժեք էֆեկտ․ 2024 թվականի տնտեսական աճի պատրանքը</w:t>
+        </w:r>
+      </w:hyperlink>
+    </w:p>
+    <w:bookmarkStart w:id="33" w:name="հայաստանի-տնտեսական-աճի-իրական-պատկերը"/>
+    <w:p>
+      <w:pPr>
+        <w:pStyle w:val="Heading3"/>
+      </w:pPr>
+      <w:r>
+        <w:t xml:space="preserve">Հայաստանի տնտեսական աճի իրական պատկերը</w:t>
       </w:r>
     </w:p>
     <w:p>
@@ -67,7 +66,7 @@
         <w:pStyle w:val="FirstParagraph"/>
       </w:pPr>
       <w:r>
-        <w:t xml:space="preserve">Առաջին հայացքից Հայաստանի արդյունաբերական աճի ցուցանիշները 2024 թվականի համար խոստումնալից են թվում՝ 4.7% աճ 2023-ի 4.1%-ի համեմատ։ Սակայն այս մակերեսային թվերի տակ թաքնված է առավել բարդ և մտահոգիչ իրականություն։</w:t>
+        <w:t xml:space="preserve">Առաջին հայացքից Հայաստանի արդյունաբերական աճի ցուցանիշները 2024 թվականի համար խոստումնալից են թվում՝ 4.7% աճ 2023-ի 4.1%-ի համեմատ։ Սակայն այս մակերեսային թվերի տակ թաքնված է առավել բարդ իրականություն։</w:t>
       </w:r>
     </w:p>
     <w:p>
@@ -87,18 +86,18 @@
           <wp:inline>
             <wp:extent cx="5334000" cy="3556000"/>
             <wp:effectExtent b="0" l="0" r="0" t="0"/>
-            <wp:docPr descr="" title="" id="23" name="Picture"/>
+            <wp:docPr descr="" title="" id="22" name="Picture"/>
             <a:graphic>
               <a:graphicData uri="http://schemas.openxmlformats.org/drawingml/2006/picture">
                 <pic:pic>
                   <pic:nvPicPr>
-                    <pic:cNvPr descr="plots/plot_eai_2024_annual_factors.png" id="24" name="Picture"/>
+                    <pic:cNvPr descr="plots/plot_eai_2024_annual_factors.png" id="23" name="Picture"/>
                     <pic:cNvPicPr>
                       <a:picLocks noChangeArrowheads="1" noChangeAspect="1"/>
                     </pic:cNvPicPr>
                   </pic:nvPicPr>
                   <pic:blipFill>
-                    <a:blip r:embed="rId22"/>
+                    <a:blip r:embed="rId21"/>
                     <a:stretch>
                       <a:fillRect/>
                     </a:stretch>
@@ -125,21 +124,40 @@
         </w:drawing>
       </w:r>
     </w:p>
-    <w:bookmarkStart w:id="31" w:name="հպարտությունից-մինչև-անդունդ"/>
-    <w:p>
-      <w:pPr>
-        <w:pStyle w:val="Heading2"/>
-      </w:pPr>
-      <w:r>
-        <w:t xml:space="preserve">Հպարտությունից մինչև անդունդ</w:t>
-      </w:r>
-    </w:p>
-    <w:p>
-      <w:pPr>
-        <w:pStyle w:val="FirstParagraph"/>
-      </w:pPr>
-      <w:r>
-        <w:t xml:space="preserve">2024թ․ հոկտեմբերին Հայաստանը հպարտորեն գլխավորում էր ԵԱՏՄ երկրների շարքը՝ 17% արդյունաբերական աճով։ Սակայն այս ձեռքբերումը կարճատև էր։ Թեև 2024թ․ արտահանման ցուցանիշները ցույց են տալիս տպավորիչ՝ 51% աճ նախորդ տարվա համեմատ, 2024թ․ դեկտեմբերին արձանագրվեց կտրուկ անկում․ արտահանումը կրճատվեց երկու անգամ նախորդ տարվա համեմատ, իսկ ընդհանուր արտաքին առևտրաշրջանառությունը նվազեց 37.7%-ով։</w:t>
+    <w:p>
+      <w:pPr>
+        <w:pStyle w:val="BodyText"/>
+      </w:pPr>
+      <w:r>
+        <w:t xml:space="preserve">2024թ․ հոկտեմբերին Հայաստանը հպարտորեն գլխավորում էր ԵԱՏՄ երկրների շարքը՝ 17% արդյունաբերական աճով։ Սակայն այս ձեռքբերումը կարճատև էր։ Թեև 2024թ․ արտահանման ցուցանիշները ցույց են տալիս տպավորիչ՝ 51% աճ նախորդ տարվա համեմատ, սակայն 2024թ․ վերջին արդեն արձանագրվել է կտրուկ անկում․ 2024թ․ դեկտեմբերին արտահանումը կրճատվել է երկու անգամ նախորդ տարվա համեմատ, իսկ ընդհանուր արտաքին առևտրաշրջանառությունը նվազել է 37.7%-ով։ Այսինքն ունենք տարվա ընթացքում</w:t>
+      </w:r>
+      <w:r>
+        <w:t xml:space="preserve"> </w:t>
+      </w:r>
+      <w:hyperlink r:id="rId24">
+        <w:r>
+          <w:rPr>
+            <w:rStyle w:val="Hyperlink"/>
+          </w:rPr>
+          <w:t xml:space="preserve">51% աճ</w:t>
+        </w:r>
+      </w:hyperlink>
+      <w:r>
+        <w:t xml:space="preserve">, սակայն վերջին ամսվա համար սթափեցնող</w:t>
+      </w:r>
+      <w:r>
+        <w:t xml:space="preserve"> </w:t>
+      </w:r>
+      <w:hyperlink r:id="rId25">
+        <w:r>
+          <w:rPr>
+            <w:rStyle w:val="Hyperlink"/>
+          </w:rPr>
+          <w:t xml:space="preserve">2 անգամ անկում</w:t>
+        </w:r>
+      </w:hyperlink>
+      <w:r>
+        <w:t xml:space="preserve">։ Սա մտահոգիչ է և տնտեսական «փուչիկի» նախանշան է։</w:t>
       </w:r>
     </w:p>
     <w:p>
@@ -159,18 +177,18 @@
           <wp:inline>
             <wp:extent cx="5334000" cy="3556000"/>
             <wp:effectExtent b="0" l="0" r="0" t="0"/>
-            <wp:docPr descr="" title="" id="26" name="Picture"/>
+            <wp:docPr descr="" title="" id="27" name="Picture"/>
             <a:graphic>
               <a:graphicData uri="http://schemas.openxmlformats.org/drawingml/2006/picture">
                 <pic:pic>
                   <pic:nvPicPr>
-                    <pic:cNvPr descr="plots/plot_eai_2024_2023_industry.png" id="27" name="Picture"/>
+                    <pic:cNvPr descr="plots/plot_eai_2024_2023_industry.png" id="28" name="Picture"/>
                     <pic:cNvPicPr>
                       <a:picLocks noChangeArrowheads="1" noChangeAspect="1"/>
                     </pic:cNvPicPr>
                   </pic:nvPicPr>
                   <pic:blipFill>
-                    <a:blip r:embed="rId25"/>
+                    <a:blip r:embed="rId26"/>
                     <a:stretch>
                       <a:fillRect/>
                     </a:stretch>
@@ -202,7 +220,21 @@
         <w:pStyle w:val="BodyText"/>
       </w:pPr>
       <w:r>
-        <w:t xml:space="preserve">Պատճա՞ռը։ Ռուսաստանից Հայաստանի միջոցով իրականացված ոսկու մեծածավալ վերաարտահանման գործարքները, որոնք ժամանակավորապես ուռճացրին տնտեսական ցուցանիշները։ Այս «ոսկե փուչիկը» հասավ իր գագաթնակետին 2023թ․ մարտին՝ 1.1 միլիարդ ԱՄՆ դոլարով, սակայն 2024թ․ վերջին նվազել է մինչև ընդամենը 119 միլիոն ԱՄՆ դոլար՝ տասն անգամ պակաս։</w:t>
+        <w:t xml:space="preserve">Պատճա՞ռը։ Ռուսաստանից Հայաստանի միջոցով իրականացված ոսկու մեծածավալ վերաարտահանման գործարքները, որոնք ժամանակավորապես ուռճացրին տնտեսական ցուցանիշները։ Այս «ոսկե փուչիկը» հասավ իր գագաթնակետին 2023թ․ մարտին՝ երբ գրանցվեց թանկարժեք քարերի և մետաղների 1.1 միլիարդ ԱՄՆ դոլարի «արտահանում», սակայն 2024թ․ վերջին այս այս ցուցանիշը արդեն նվազել է մինչև 119 միլիոն ԱՄՆ դոլար՝ այսինքն տասն անգամ։ Փաստացի այն իրական խթանը, որը ապահովում էր տնտեսական և աչտահանման «աճը» արդեն 10 անգամ նվազել է։</w:t>
+      </w:r>
+      <w:r>
+        <w:t xml:space="preserve"> </w:t>
+      </w:r>
+      <w:hyperlink r:id="rId29">
+        <w:r>
+          <w:rPr>
+            <w:rStyle w:val="Hyperlink"/>
+          </w:rPr>
+          <w:t xml:space="preserve">Սա մենք կանխատեսել էինք</w:t>
+        </w:r>
+      </w:hyperlink>
+      <w:r>
+        <w:t xml:space="preserve">։ Այս Ռուսատանից եկող արտաքին խթանը հասցերել է ուռճացնել 2024թ․ տարեկան գումարային ցուցանիշը, սակայն, ինչպես նշեցինք, 2024թ․ վերջի ցուցանիշները արդեն իսկ կտրուկ անկում են գրանցել։</w:t>
       </w:r>
     </w:p>
     <w:p>
@@ -222,18 +254,18 @@
           <wp:inline>
             <wp:extent cx="5334000" cy="3556000"/>
             <wp:effectExtent b="0" l="0" r="0" t="0"/>
-            <wp:docPr descr="" title="" id="29" name="Picture"/>
+            <wp:docPr descr="" title="" id="31" name="Picture"/>
             <a:graphic>
               <a:graphicData uri="http://schemas.openxmlformats.org/drawingml/2006/picture">
                 <pic:pic>
                   <pic:nvPicPr>
-                    <pic:cNvPr descr="plots/plot_eai_2024_yoy_change.png" id="30" name="Picture"/>
+                    <pic:cNvPr descr="plots/plot_eai_2024_yoy_change.png" id="32" name="Picture"/>
                     <pic:cNvPicPr>
                       <a:picLocks noChangeArrowheads="1" noChangeAspect="1"/>
                     </pic:cNvPicPr>
                   </pic:nvPicPr>
                   <pic:blipFill>
-                    <a:blip r:embed="rId28"/>
+                    <a:blip r:embed="rId30"/>
                     <a:stretch>
                       <a:fillRect/>
                     </a:stretch>
@@ -260,11 +292,11 @@
         </w:drawing>
       </w:r>
     </w:p>
-    <w:bookmarkEnd w:id="31"/>
+    <w:bookmarkEnd w:id="33"/>
     <w:bookmarkStart w:id="35" w:name="արդյունաբերական-պատրանք"/>
     <w:p>
       <w:pPr>
-        <w:pStyle w:val="Heading2"/>
+        <w:pStyle w:val="Heading3"/>
       </w:pPr>
       <w:r>
         <w:t xml:space="preserve">Արդյունաբերական պատրանք</w:t>
@@ -275,7 +307,7 @@
         <w:pStyle w:val="FirstParagraph"/>
       </w:pPr>
       <w:r>
-        <w:t xml:space="preserve">2024թ․ արդյունաբերական հատվածի թվացյալ հզորությունը քողարկում է հիմնարար թուլությունը։ 2023թ․ արտադրության աճ գրեթե չի գրանցվել։ Աճը սկսեց երևալ միայն 2024թ․ նոյեմբերին՝ զուգընթաց միլիարդավոր դոլարների ոսկու վերաարտահանման մեկնարկին, որը շարունակվեց մինչև 2024թ․ մարտ և ապահովեց Տնտեսական Ակտիվության Ցուցանիշի (ՏԱՑ) արտադրության աճի առյուծի բաժինը։</w:t>
+        <w:t xml:space="preserve">2024թ․ արդյունաբերական հատվածի թվացյալ հզորությունը քողարկում է տնտեսության հիմնարար թուլությունը։ Ինչպես երևում է առաջին գծապատկերում 2023թ․ արտադրության աճ գրեթե չի գրանցվել։ Աճը սկսեց երևալ միայն 2024թ․ նոյեմբերին՝ զուգընթաց միլիարդավոր դոլարների ոսկու վերաարտահանման մեկնարկին, որը շարունակվեց մինչև 2024թ․ մարտ և ապահովեց Տնտեսական Ակտիվության Ցուցանիշի (ՏԱՑ) արտադրության աճի առյուծի բաժինը։</w:t>
       </w:r>
     </w:p>
     <w:p>
@@ -283,12 +315,224 @@
         <w:pStyle w:val="BodyText"/>
       </w:pPr>
       <w:r>
-        <w:t xml:space="preserve">Պաշտոնական վիճակագրությունը ցույց է տալիս աճ, սակայն դրա 90-95%-ը բաժին է ընկնում «ոսկու արդյունաբերությանը»՝ ըստ էության վերաարտահանման գործառնություններին, այլ ոչ թե իրական արդյունաբերական արտադրությանը։ 2024թ․ առաջին կիսամյակում ընդհանուր արտահանման 70%-ը կազմել են թանկարժեք քարերի և մետաղների վերաարտահանումը՝ ստեղծելով արտահանման դիվերսիֆիկացման պատրանք։</w:t>
-      </w:r>
-    </w:p>
-    <w:p>
-      <w:pPr>
-        <w:pStyle w:val="BodyText"/>
+        <w:t xml:space="preserve">Պաշտոնական վիճակագրությունը ցույց է տալիս աճ, սակայն այս աճի 90%-ը բաժին է ընկնում «ոսկու արդյունաբերությանը»՝ ըստ էության վերաարտահանման գործառնություններին, այլ ոչ թե իրական արդյունաբերական արտադրությանը։ Նշենք որ</w:t>
+      </w:r>
+      <w:r>
+        <w:t xml:space="preserve"> </w:t>
+      </w:r>
+      <w:hyperlink r:id="rId34">
+        <w:r>
+          <w:rPr>
+            <w:rStyle w:val="Hyperlink"/>
+          </w:rPr>
+          <w:t xml:space="preserve">2024թ․ տարեսկզբից</w:t>
+        </w:r>
+      </w:hyperlink>
+      <w:r>
+        <w:t xml:space="preserve"> </w:t>
+      </w:r>
+      <w:r>
+        <w:t xml:space="preserve">որոշակի վերադասավորման արդյունքում «ոսկու արդյունաբերությունը» արդեն իսկ քողարկված է «հիմնական մետաղների արդյունաբերության» հոդվածի ներքո։ Նշենք նաև որ</w:t>
+      </w:r>
+      <w:r>
+        <w:t xml:space="preserve"> </w:t>
+      </w:r>
+      <w:hyperlink r:id="rId29">
+        <w:r>
+          <w:rPr>
+            <w:rStyle w:val="Hyperlink"/>
+          </w:rPr>
+          <w:t xml:space="preserve">2024թ․ առաջին կիսամյակում</w:t>
+        </w:r>
+      </w:hyperlink>
+      <w:r>
+        <w:t xml:space="preserve"> </w:t>
+      </w:r>
+      <w:r>
+        <w:t xml:space="preserve">ընդհանուր արտահանման 71%-ը կազմել են թանկարժեք քարերի և մետաղների վերաարտահանումը՝ ստեղծելով արտահանման դիվերսիֆիկացման պատրանք։</w:t>
+      </w:r>
+    </w:p>
+    <w:bookmarkEnd w:id="35"/>
+    <w:bookmarkStart w:id="36" w:name="արտահանման-պատրանքային-դիվերսիֆիկացիա"/>
+    <w:p>
+      <w:pPr>
+        <w:pStyle w:val="Heading3"/>
+      </w:pPr>
+      <w:r>
+        <w:t xml:space="preserve">Արտահանման պատրանքային դիվերսիֆիկացիա</w:t>
+      </w:r>
+    </w:p>
+    <w:p>
+      <w:pPr>
+        <w:pStyle w:val="FirstParagraph"/>
+      </w:pPr>
+      <w:r>
+        <w:t xml:space="preserve">Այս «դիվերսիֆիկացիայի» արդյունքում ունենք</w:t>
+      </w:r>
+    </w:p>
+    <w:p>
+      <w:pPr>
+        <w:pStyle w:val="Compact"/>
+        <w:numPr>
+          <w:ilvl w:val="0"/>
+          <w:numId w:val="1001"/>
+        </w:numPr>
+      </w:pPr>
+      <w:r>
+        <w:t xml:space="preserve">Հայաստանի արտահանման առաջին տեղում արդեն Արաբական Միացյալ Էմիրություններն են։ Այսինքն ԱՄԷ արժույթային ներկայացմամբ արդեն ավելի շատ ենք արտահանում քան ՌԴ։ Կարևոր ձեռքբերում։ Սակայն սա պարզապես արտացոլում է ոսկու վերաարտահանման ուղին, այլ ոչ թե իրական շուկայական դիվերսիֆիկացիան։</w:t>
+      </w:r>
+    </w:p>
+    <w:p>
+      <w:pPr>
+        <w:pStyle w:val="Compact"/>
+        <w:numPr>
+          <w:ilvl w:val="0"/>
+          <w:numId w:val="1001"/>
+        </w:numPr>
+      </w:pPr>
+      <w:r>
+        <w:t xml:space="preserve">Դեպի Ռուսատան և Եվրոմիություն արտահանման կրճատում։ Ավանդական արտահանումը դեպի հիմնական գործընկերներ փաստացի նվազել է՝ Ռուսաստան արտահանումը կրճատվել է նախնական 16%-ով, իսկ ԵՄ՝ նախնական 25%-ով։</w:t>
+      </w:r>
+    </w:p>
+    <w:bookmarkEnd w:id="36"/>
+    <w:bookmarkStart w:id="37" w:name="առևտրային-դինամիկայի-տեղաշարժ"/>
+    <w:p>
+      <w:pPr>
+        <w:pStyle w:val="Heading3"/>
+      </w:pPr>
+      <w:r>
+        <w:t xml:space="preserve">Առևտրային դինամիկայի տեղաշարժ</w:t>
+      </w:r>
+    </w:p>
+    <w:p>
+      <w:pPr>
+        <w:pStyle w:val="FirstParagraph"/>
+      </w:pPr>
+      <w:r>
+        <w:t xml:space="preserve">Արտաքին առևտրի ցուցանիշները հատկապես խոսուն են։ [2024թ․ դեկտեմբերին]((</w:t>
+      </w:r>
+      <w:hyperlink r:id="rId25">
+        <w:r>
+          <w:rPr>
+            <w:rStyle w:val="Hyperlink"/>
+          </w:rPr>
+          <w:t xml:space="preserve">https://www.armstat.am/file/doc/99555268.pdf</w:t>
+        </w:r>
+      </w:hyperlink>
+      <w:r>
+        <w:t xml:space="preserve">) արձանագրվել է․</w:t>
+      </w:r>
+    </w:p>
+    <w:p>
+      <w:pPr>
+        <w:pStyle w:val="Compact"/>
+        <w:numPr>
+          <w:ilvl w:val="0"/>
+          <w:numId w:val="1002"/>
+        </w:numPr>
+      </w:pPr>
+      <w:r>
+        <w:t xml:space="preserve">Ընդհանուր առևտրաշրջանառության 37.3% անկում (ընթացիկ գներով),</w:t>
+      </w:r>
+    </w:p>
+    <w:p>
+      <w:pPr>
+        <w:pStyle w:val="Compact"/>
+        <w:numPr>
+          <w:ilvl w:val="0"/>
+          <w:numId w:val="1002"/>
+        </w:numPr>
+      </w:pPr>
+      <w:r>
+        <w:t xml:space="preserve">Արտահանման 2 անգամ կրճատում մինչև 2023թ․ դեկտեմբերի մակարդակի 51.4%-ը,</w:t>
+      </w:r>
+    </w:p>
+    <w:p>
+      <w:pPr>
+        <w:pStyle w:val="Compact"/>
+        <w:numPr>
+          <w:ilvl w:val="0"/>
+          <w:numId w:val="1002"/>
+        </w:numPr>
+      </w:pPr>
+      <w:r>
+        <w:t xml:space="preserve">Ներմուծման նվազում մինչև 73.5%։</w:t>
+      </w:r>
+    </w:p>
+    <w:p>
+      <w:pPr>
+        <w:pStyle w:val="FirstParagraph"/>
+      </w:pPr>
+      <w:r>
+        <w:t xml:space="preserve">Սակայն</w:t>
+      </w:r>
+      <w:r>
+        <w:t xml:space="preserve"> </w:t>
+      </w:r>
+      <w:hyperlink r:id="rId24">
+        <w:r>
+          <w:rPr>
+            <w:rStyle w:val="Hyperlink"/>
+          </w:rPr>
+          <w:t xml:space="preserve">տարեկան ցուցանիշները</w:t>
+        </w:r>
+      </w:hyperlink>
+      <w:r>
+        <w:t xml:space="preserve"> </w:t>
+      </w:r>
+      <w:r>
+        <w:t xml:space="preserve">ցույց են տալիս այլ պատկեր․</w:t>
+      </w:r>
+    </w:p>
+    <w:p>
+      <w:pPr>
+        <w:pStyle w:val="Compact"/>
+        <w:numPr>
+          <w:ilvl w:val="0"/>
+          <w:numId w:val="1003"/>
+        </w:numPr>
+      </w:pPr>
+      <w:r>
+        <w:t xml:space="preserve">Առևտրաշրջանառության 41.5% աճ,</w:t>
+      </w:r>
+    </w:p>
+    <w:p>
+      <w:pPr>
+        <w:pStyle w:val="Compact"/>
+        <w:numPr>
+          <w:ilvl w:val="0"/>
+          <w:numId w:val="1003"/>
+        </w:numPr>
+      </w:pPr>
+      <w:r>
+        <w:t xml:space="preserve">Արտահանման 53.1% աճ,</w:t>
+      </w:r>
+    </w:p>
+    <w:p>
+      <w:pPr>
+        <w:pStyle w:val="Compact"/>
+        <w:numPr>
+          <w:ilvl w:val="0"/>
+          <w:numId w:val="1003"/>
+        </w:numPr>
+      </w:pPr>
+      <w:r>
+        <w:t xml:space="preserve">Ներմուծման 33.8% աճ։</w:t>
+      </w:r>
+    </w:p>
+    <w:bookmarkEnd w:id="37"/>
+    <w:bookmarkStart w:id="41" w:name="գյուղատնտեսության-լուռումունջ-անկումը"/>
+    <w:p>
+      <w:pPr>
+        <w:pStyle w:val="Heading3"/>
+      </w:pPr>
+      <w:r>
+        <w:t xml:space="preserve">Գյուղատնտեսության լուռումունջ անկումը</w:t>
+      </w:r>
+    </w:p>
+    <w:p>
+      <w:pPr>
+        <w:pStyle w:val="FirstParagraph"/>
       </w:pPr>
       <w:r>
         <w:t xml:space="preserve">Գծապատկեր 3.</w:t>
@@ -303,18 +547,18 @@
           <wp:inline>
             <wp:extent cx="5334000" cy="3556000"/>
             <wp:effectExtent b="0" l="0" r="0" t="0"/>
-            <wp:docPr descr="" title="" id="33" name="Picture"/>
+            <wp:docPr descr="" title="" id="39" name="Picture"/>
             <a:graphic>
               <a:graphicData uri="http://schemas.openxmlformats.org/drawingml/2006/picture">
                 <pic:pic>
                   <pic:nvPicPr>
-                    <pic:cNvPr descr="plots/plot_eai_2024_annual_share.png" id="34" name="Picture"/>
+                    <pic:cNvPr descr="plots/plot_eai_2024_annual_share.png" id="40" name="Picture"/>
                     <pic:cNvPicPr>
                       <a:picLocks noChangeArrowheads="1" noChangeAspect="1"/>
                     </pic:cNvPicPr>
                   </pic:nvPicPr>
                   <pic:blipFill>
-                    <a:blip r:embed="rId32"/>
+                    <a:blip r:embed="rId38"/>
                     <a:stretch>
                       <a:fillRect/>
                     </a:stretch>
@@ -341,14 +585,23 @@
         </w:drawing>
       </w:r>
     </w:p>
-    <w:bookmarkEnd w:id="35"/>
-    <w:bookmarkStart w:id="36" w:name="գյուղատնտեսության-լուռումունջ-անկումը"/>
+    <w:p>
+      <w:pPr>
+        <w:pStyle w:val="BodyText"/>
+      </w:pPr>
+      <w:r>
+        <w:t xml:space="preserve">Առավել մտահոգիչ է գյուղատնտեսության ոլորտի կայուն անկումը։ 2017թ․ տնտեսական ակտիվության 12.9%-ից գյուղատնտեսության մասնաբաժինը 2024թ․ նվազել է մինչև ընդամենը 6.6%։ 2019թ․-ից սկսած՝ գյուղատնտեսության ամսական տվյալներն այլևս չեն հրապարակվում պաշտոնական վիճակագրությունում, մտահոգիչ է որ այս կաևոր ոլորտի ամսական ցուցանիշները չեն հրապարակվում։ Միևնույն ժամանակ, մեծածախ և մանրածախ առևտուրը դարձել է տնտեսության գերիշխող ճյուղը՝ կազմելով տնտեսական ակտիվության 44%-ը։ Ծառայությունների հետ միասին այս ոլորտները կազմում են տնտեսության 68%-ը՝ ստեղծելով երկարաժամկետ տնտեսական կայունության համար պոտենցիալ վտանգավոր իրավիճակ։</w:t>
+      </w:r>
+    </w:p>
+    <w:bookmarkEnd w:id="41"/>
+    <w:bookmarkEnd w:id="42"/>
+    <w:bookmarkStart w:id="57" w:name="շինարարության-կայունություն"/>
     <w:p>
       <w:pPr>
         <w:pStyle w:val="Heading2"/>
       </w:pPr>
       <w:r>
-        <w:t xml:space="preserve">Գյուղատնտեսության լուռումունջ անկումը</w:t>
+        <w:t xml:space="preserve">Շինարարության կայունություն</w:t>
       </w:r>
     </w:p>
     <w:p>
@@ -356,17 +609,52 @@
         <w:pStyle w:val="FirstParagraph"/>
       </w:pPr>
       <w:r>
-        <w:t xml:space="preserve">Առավել մտահոգիչ է գյուղատնտեսության ոլորտի կայուն անկումը։ 2017թ․ տնտեսական ակտիվության 12.9%-ից գյուղատնտեսության մասնաբաժինը 2024թ․ նվազել է մինչև ընդամենը 6.6%։ 2019թ․-ից սկսած՝ գյուղատնտեսության ամսական տվյալներն այլևս չեն հրապարակվում պաշտոնական վիճակագրությունում, ինչը դժվարացնում է այս կենսական ոլորտի անկման հետևումը։ Միևնույն ժամանակ, մեծածախ և մանրածախ առևտուրը դարձել է տնտեսության գերիշխող ճյուղը՝ կազմելով տնտեսական ակտիվության 44%-ը։ Ծառայությունների հետ միասին այս ոլորտները կազմում են տնտեսության 68%-ը՝ ստեղծելով երկարաժամկետ տնտեսական կայունության համար պոտենցիալ վտանգավոր իրավիճակ։</w:t>
-      </w:r>
-    </w:p>
-    <w:bookmarkEnd w:id="36"/>
-    <w:bookmarkStart w:id="37" w:name="արտահանման-պատրանքային-դիվերսիֆիկացիա"/>
-    <w:p>
-      <w:pPr>
-        <w:pStyle w:val="Heading2"/>
-      </w:pPr>
-      <w:r>
-        <w:t xml:space="preserve">Արտահանման պատրանքային դիվերսիֆիկացիա</w:t>
+        <w:t xml:space="preserve">Դրական միտում է նկատվում շինարարության ոլորտում, որը ցուցաբերում է կայուն աճ․</w:t>
+      </w:r>
+    </w:p>
+    <w:p>
+      <w:pPr>
+        <w:pStyle w:val="Compact"/>
+        <w:numPr>
+          <w:ilvl w:val="0"/>
+          <w:numId w:val="1004"/>
+        </w:numPr>
+      </w:pPr>
+      <w:r>
+        <w:t xml:space="preserve">12.9% աճ 2024թ․ դեկտեմբերին՝ 2023թ․ դեկտեմբերի համեմատ,</w:t>
+      </w:r>
+    </w:p>
+    <w:p>
+      <w:pPr>
+        <w:pStyle w:val="Compact"/>
+        <w:numPr>
+          <w:ilvl w:val="0"/>
+          <w:numId w:val="1004"/>
+        </w:numPr>
+      </w:pPr>
+      <w:r>
+        <w:t xml:space="preserve">14.5% աճ ամբողջ տարվա կտրվածքով,</w:t>
+      </w:r>
+    </w:p>
+    <w:p>
+      <w:pPr>
+        <w:pStyle w:val="Compact"/>
+        <w:numPr>
+          <w:ilvl w:val="0"/>
+          <w:numId w:val="1004"/>
+        </w:numPr>
+      </w:pPr>
+      <w:r>
+        <w:t xml:space="preserve">Դրական դինամիկայի պահպանում՝ չնայած ավելի լայն տնտեսական մարտահրավերներին։</w:t>
+      </w:r>
+    </w:p>
+    <w:bookmarkStart w:id="44" w:name="կանխատեսված-նախազգուշացում"/>
+    <w:p>
+      <w:pPr>
+        <w:pStyle w:val="Heading3"/>
+      </w:pPr>
+      <w:r>
+        <w:t xml:space="preserve">Կանխատեսված նախազգուշացում</w:t>
       </w:r>
     </w:p>
     <w:p>
@@ -374,17 +662,34 @@
         <w:pStyle w:val="FirstParagraph"/>
       </w:pPr>
       <w:r>
-        <w:t xml:space="preserve">Արտահանման թվացյալ դիվերսիֆիկացիան՝ ԱՄԷ-ի՝ որպես արտահանման ուղղության ժամանակավոր առաջատարությունը Ռուսաստանի համեմատ, պարզապես արտացոլում է ոսկու վերաարտահանման ուղին, այլ ոչ թե իրական շուկայական դիվերսիֆիկացիան։ Ավանդական արտահանումը դեպի հիմնական գործընկերներ փաստացի նվազել է՝ Ռուսաստան արտահանումը կրճատվել է 16%-ով, իսկ ԵՄ՝ 25%-ով։</w:t>
-      </w:r>
-    </w:p>
-    <w:bookmarkEnd w:id="37"/>
-    <w:bookmarkStart w:id="38" w:name="առևտրային-դինամիկայի-տեղաշարժ"/>
-    <w:p>
-      <w:pPr>
-        <w:pStyle w:val="Heading2"/>
-      </w:pPr>
-      <w:r>
-        <w:t xml:space="preserve">Առևտրային դինամիկայի տեղաշարժ</w:t>
+        <w:t xml:space="preserve">Ինը ամիս առաջ՝ 2024թ․ մարտին, մեր վերլուծությունում</w:t>
+      </w:r>
+      <w:r>
+        <w:t xml:space="preserve"> </w:t>
+      </w:r>
+      <w:hyperlink r:id="rId43">
+        <w:r>
+          <w:rPr>
+            <w:rStyle w:val="Hyperlink"/>
+          </w:rPr>
+          <w:t xml:space="preserve">տվել էինք վաղ նախազգուշացման ազդակներ</w:t>
+        </w:r>
+      </w:hyperlink>
+      <w:r>
+        <w:t xml:space="preserve"> </w:t>
+      </w:r>
+      <w:r>
+        <w:t xml:space="preserve">հենց այս ռիսկերի մասին։ Մենք հատկապես զգուշացրել էինք ոսկու վերաարտահանման սխեմայի անկայուն բնույթի և դրա՝ արհեստական տնտեսական ցուցանիշներ ստեղծելու վտանգի մասին։ Այս փուչիկն արդեն թուլանում է, ինչը վկայում է, որ 2025թ․ արտահանման ցուցանիշները և տնտեսական աճն այլևս չեն ներառի այս արհեստական խթանը՝ հավանաբար բացահայտելով տնտեսության իրական վիճակի ավելի սթափեցնող պատկերը։</w:t>
+      </w:r>
+    </w:p>
+    <w:bookmarkEnd w:id="44"/>
+    <w:bookmarkStart w:id="45" w:name="ապագայի-հեռանկարներ"/>
+    <w:p>
+      <w:pPr>
+        <w:pStyle w:val="Heading3"/>
+      </w:pPr>
+      <w:r>
+        <w:t xml:space="preserve">Ապագայի հեռանկարներ</w:t>
       </w:r>
     </w:p>
     <w:p>
@@ -392,61 +697,136 @@
         <w:pStyle w:val="FirstParagraph"/>
       </w:pPr>
       <w:r>
-        <w:t xml:space="preserve">Արտաքին առևտրի ցուցանիշները հատկապես խոսուն են։ 2024թ․ դեկտեմբերին արձանագրվել է․</w:t>
-      </w:r>
-      <w:r>
-        <w:t xml:space="preserve"> </w:t>
-      </w:r>
-      <w:r>
-        <w:t xml:space="preserve">- Ընդհանուր առևտրաշրջանառության 37.3% անկում (ընթացիկ գներով)</w:t>
-      </w:r>
-      <w:r>
-        <w:t xml:space="preserve"> </w:t>
-      </w:r>
-      <w:r>
-        <w:t xml:space="preserve">- Արտահանման կրճատում մինչև 2023թ․ դեկտեմբերի մակարդակի 51.4%-ը</w:t>
-      </w:r>
-      <w:r>
-        <w:t xml:space="preserve"> </w:t>
-      </w:r>
-      <w:r>
-        <w:t xml:space="preserve">- Ներմուծման նվազում մինչև 73.5%</w:t>
-      </w:r>
-    </w:p>
-    <w:p>
-      <w:pPr>
-        <w:pStyle w:val="BodyText"/>
-      </w:pPr>
-      <w:r>
-        <w:t xml:space="preserve">Սակայն տարեկան ցուցանիշները ցույց են տալիս այլ պատկեր․</w:t>
-      </w:r>
-      <w:r>
-        <w:t xml:space="preserve"> </w:t>
-      </w:r>
-      <w:r>
-        <w:t xml:space="preserve">- Առևտրաշրջանառության 41.5% աճ</w:t>
-      </w:r>
-      <w:r>
-        <w:t xml:space="preserve"> </w:t>
-      </w:r>
-      <w:r>
-        <w:t xml:space="preserve">- Արտահանման 53.1% աճ</w:t>
-      </w:r>
-      <w:r>
-        <w:t xml:space="preserve"> </w:t>
-      </w:r>
-      <w:r>
-        <w:t xml:space="preserve">- Ներմուծման 33.8% աճ</w:t>
-      </w:r>
-    </w:p>
-    <w:bookmarkEnd w:id="38"/>
-    <w:bookmarkStart w:id="39" w:name="շինարարության-կայունություն"/>
-    <w:p>
-      <w:pPr>
-        <w:pStyle w:val="Heading2"/>
-      </w:pPr>
-      <w:r>
-        <w:t xml:space="preserve">Շինարարության կայունություն</w:t>
+        <w:t xml:space="preserve">Տարեկան և դեկտեմբերյան ցուցանիշների միջև տարբերությունը վկայում է, որ 2025 թվականը կարող է լուրջ մարտահրավերներ պարունակել․</w:t>
+      </w:r>
+    </w:p>
+    <w:p>
+      <w:pPr>
+        <w:pStyle w:val="Compact"/>
+        <w:numPr>
+          <w:ilvl w:val="0"/>
+          <w:numId w:val="1005"/>
+        </w:numPr>
+      </w:pPr>
+      <w:r>
+        <w:t xml:space="preserve">Ոսկու վերաարտահանման դադարեցումը շարունակելու է ազդել արդյունաբերական ցուցանիշների վրա,</w:t>
+      </w:r>
+    </w:p>
+    <w:p>
+      <w:pPr>
+        <w:pStyle w:val="Compact"/>
+        <w:numPr>
+          <w:ilvl w:val="0"/>
+          <w:numId w:val="1005"/>
+        </w:numPr>
+      </w:pPr>
+      <w:r>
+        <w:t xml:space="preserve">Առևտրային հաշվեկշիռը կարող է վատթարանալ արհեստական արտահանման խթանների վերացման հետևանքով,</w:t>
+      </w:r>
+    </w:p>
+    <w:p>
+      <w:pPr>
+        <w:pStyle w:val="Compact"/>
+        <w:numPr>
+          <w:ilvl w:val="0"/>
+          <w:numId w:val="1005"/>
+        </w:numPr>
+      </w:pPr>
+      <w:r>
+        <w:t xml:space="preserve">Ծառայությունների ոլորտի գերակշռությունը մեծացնում է տնտեսության խոցելիությունն արտաքին ցնցումների նկատմամբ։</w:t>
+      </w:r>
+    </w:p>
+    <w:bookmarkEnd w:id="45"/>
+    <w:bookmarkStart w:id="49" w:name="լրացուցիչ-վերլուծություններ"/>
+    <w:p>
+      <w:pPr>
+        <w:pStyle w:val="Heading3"/>
+      </w:pPr>
+      <w:r>
+        <w:t xml:space="preserve">Լրացուցիչ վերլուծություններ</w:t>
+      </w:r>
+    </w:p>
+    <w:p>
+      <w:pPr>
+        <w:pStyle w:val="BlockText"/>
+      </w:pPr>
+      <w:r>
+        <w:t xml:space="preserve">Կարդացեք մեր լրացուցիչ նյութերը այս թեմայով․</w:t>
+      </w:r>
+    </w:p>
+    <w:p>
+      <w:pPr>
+        <w:pStyle w:val="BlockText"/>
+      </w:pPr>
+      <w:hyperlink r:id="rId29">
+        <w:r>
+          <w:rPr>
+            <w:rStyle w:val="Hyperlink"/>
+          </w:rPr>
+          <w:t xml:space="preserve">💎🎭🔮️ Ոսկե Պատրանք. Հայաստանի արտահանման իրական պատկերը</w:t>
+        </w:r>
+      </w:hyperlink>
+    </w:p>
+    <w:p>
+      <w:pPr>
+        <w:pStyle w:val="BlockText"/>
+      </w:pPr>
+      <w:hyperlink r:id="rId46">
+        <w:r>
+          <w:rPr>
+            <w:rStyle w:val="Hyperlink"/>
+          </w:rPr>
+          <w:t xml:space="preserve">🐅🌆💸 Հայաստան` Կովկասի վագր, թե՞ թանկ երազանք</w:t>
+        </w:r>
+      </w:hyperlink>
+    </w:p>
+    <w:p>
+      <w:pPr>
+        <w:pStyle w:val="BlockText"/>
+      </w:pPr>
+      <w:hyperlink r:id="rId47">
+        <w:r>
+          <w:rPr>
+            <w:rStyle w:val="Hyperlink"/>
+          </w:rPr>
+          <w:t xml:space="preserve">🤒🟨♻️ Ոսկու տենդի շարունակություն. Հայաստանի արտահանման 75%-ը ոսկի և ադամանդ է</w:t>
+        </w:r>
+      </w:hyperlink>
+    </w:p>
+    <w:p>
+      <w:pPr>
+        <w:pStyle w:val="BlockText"/>
+      </w:pPr>
+      <w:hyperlink r:id="rId43">
+        <w:r>
+          <w:rPr>
+            <w:rStyle w:val="Hyperlink"/>
+          </w:rPr>
+          <w:t xml:space="preserve">🌿🤨💎 Թանկարժեք էֆեկտ․ 2024 թվականի տնտեսական աճի պատճառները, հրապարակվել է 9 ամիս առաջ</w:t>
+        </w:r>
+      </w:hyperlink>
+    </w:p>
+    <w:p>
+      <w:pPr>
+        <w:pStyle w:val="BlockText"/>
+      </w:pPr>
+      <w:hyperlink r:id="rId48">
+        <w:r>
+          <w:rPr>
+            <w:rStyle w:val="Hyperlink"/>
+          </w:rPr>
+          <w:t xml:space="preserve">Մեր վերլուծությունների ամբողջական ցանկը</w:t>
+        </w:r>
+      </w:hyperlink>
+    </w:p>
+    <w:bookmarkEnd w:id="49"/>
+    <w:bookmarkStart w:id="56" w:name="աղբյուրներ"/>
+    <w:p>
+      <w:pPr>
+        <w:pStyle w:val="Heading3"/>
+      </w:pPr>
+      <w:r>
+        <w:t xml:space="preserve">Աղբյուրներ</w:t>
       </w:r>
     </w:p>
     <w:p>
@@ -454,183 +834,6 @@
         <w:pStyle w:val="FirstParagraph"/>
       </w:pPr>
       <w:r>
-        <w:t xml:space="preserve">Դրական միտում է նկատվում շինարարության ոլորտում, որը ցուցաբերում է կայուն աճ․</w:t>
-      </w:r>
-      <w:r>
-        <w:t xml:space="preserve"> </w:t>
-      </w:r>
-      <w:r>
-        <w:t xml:space="preserve">- 12.9% աճ 2024թ․ դեկտեմբերին՝ 2023թ․ դեկտեմբերի համեմատ</w:t>
-      </w:r>
-      <w:r>
-        <w:t xml:space="preserve"> </w:t>
-      </w:r>
-      <w:r>
-        <w:t xml:space="preserve">- 14.5% աճ ամբողջ տարվա կտրվածքով</w:t>
-      </w:r>
-      <w:r>
-        <w:t xml:space="preserve"> </w:t>
-      </w:r>
-      <w:r>
-        <w:t xml:space="preserve">- Դրական դինամիկայի պահպանում՝ չնայած ավելի լայն տնտեսական մարտահրավերներին</w:t>
-      </w:r>
-    </w:p>
-    <w:bookmarkEnd w:id="39"/>
-    <w:bookmarkStart w:id="41" w:name="կանխատեսված-նախազգուշացում"/>
-    <w:p>
-      <w:pPr>
-        <w:pStyle w:val="Heading2"/>
-      </w:pPr>
-      <w:r>
-        <w:t xml:space="preserve">Կանխատեսված նախազգուշացում</w:t>
-      </w:r>
-    </w:p>
-    <w:p>
-      <w:pPr>
-        <w:pStyle w:val="FirstParagraph"/>
-      </w:pPr>
-      <w:r>
-        <w:t xml:space="preserve">Ինը ամիս առաջ՝ 2024թ․ մարտին, մեր վերլուծությունում</w:t>
-      </w:r>
-      <w:r>
-        <w:t xml:space="preserve"> </w:t>
-      </w:r>
-      <w:hyperlink r:id="rId40">
-        <w:r>
-          <w:rPr>
-            <w:rStyle w:val="Hyperlink"/>
-          </w:rPr>
-          <w:t xml:space="preserve">տվել էինք վաղ նախազգուշացման ազդակներ</w:t>
-        </w:r>
-      </w:hyperlink>
-      <w:r>
-        <w:t xml:space="preserve"> </w:t>
-      </w:r>
-      <w:r>
-        <w:t xml:space="preserve">հենց այս ռիսկերի մասին։ Մենք հատկապես զգուշացրել էինք ոսկու վերաարտահանման սխեմայի անկայուն բնույթի և դրա՝ արհեստական տնտեսական ցուցանիշներ ստեղծելու պոտենցիալի մասին։ Այս փուչիկն արդեն թուլանում է, ինչը վկայում է, որ 2025թ․ արտահանման ցուցանիշները և տնտեսական աճն այլևս չեն ներառի այս արհեստական խթանը՝ հավանաբար բացահայտելով տնտեսության իրական վիճակի ավելի սթափեցնող պատկեր։</w:t>
-      </w:r>
-    </w:p>
-    <w:bookmarkEnd w:id="41"/>
-    <w:bookmarkStart w:id="42" w:name="ապագայի-հեռանկարներ"/>
-    <w:p>
-      <w:pPr>
-        <w:pStyle w:val="Heading2"/>
-      </w:pPr>
-      <w:r>
-        <w:t xml:space="preserve">Ապագայի հեռանկարներ</w:t>
-      </w:r>
-    </w:p>
-    <w:p>
-      <w:pPr>
-        <w:pStyle w:val="FirstParagraph"/>
-      </w:pPr>
-      <w:r>
-        <w:t xml:space="preserve">Տարեկան և դեկտեմբերյան ցուցանիշների միջև տարբերությունը վկայում է, որ 2025 թվականը կարող է լուրջ մարտահրավերներ պարունակել․</w:t>
-      </w:r>
-      <w:r>
-        <w:t xml:space="preserve"> </w:t>
-      </w:r>
-      <w:r>
-        <w:t xml:space="preserve">- Ոսկու վերաարտահանման դադարեցումը շարունակելու է ազդել արդյունաբերական ցուցանիշների վրա</w:t>
-      </w:r>
-      <w:r>
-        <w:t xml:space="preserve"> </w:t>
-      </w:r>
-      <w:r>
-        <w:t xml:space="preserve">- Առևտրային հաշվեկշիռը կարող է վատթարանալ արհեստական արտահանման խթանների վերացման հետևանքով</w:t>
-      </w:r>
-      <w:r>
-        <w:t xml:space="preserve"> </w:t>
-      </w:r>
-      <w:r>
-        <w:t xml:space="preserve">- Ծառայությունների ոլորտի գերակշռությունը մեծացնում է տնտեսության խոցելիությունն արտաքին ցնցումների նկատմամբ</w:t>
-      </w:r>
-    </w:p>
-    <w:bookmarkEnd w:id="42"/>
-    <w:bookmarkStart w:id="47" w:name="լրացուցիչ-վերլուծություններ"/>
-    <w:p>
-      <w:pPr>
-        <w:pStyle w:val="Heading2"/>
-      </w:pPr>
-      <w:r>
-        <w:t xml:space="preserve">Լրացուցիչ վերլուծություններ</w:t>
-      </w:r>
-    </w:p>
-    <w:p>
-      <w:pPr>
-        <w:pStyle w:val="BlockText"/>
-      </w:pPr>
-      <w:r>
-        <w:t xml:space="preserve">Կարդացեք մեր լրացուցիչ նյութերը այս թեմայով․</w:t>
-      </w:r>
-    </w:p>
-    <w:p>
-      <w:pPr>
-        <w:pStyle w:val="BlockText"/>
-      </w:pPr>
-      <w:hyperlink r:id="rId43">
-        <w:r>
-          <w:rPr>
-            <w:rStyle w:val="Hyperlink"/>
-          </w:rPr>
-          <w:t xml:space="preserve">💎🎭 Ոսկե պատրանք․ Հայաստանի արտահանման իրական պատկերը</w:t>
-        </w:r>
-      </w:hyperlink>
-    </w:p>
-    <w:p>
-      <w:pPr>
-        <w:pStyle w:val="BlockText"/>
-      </w:pPr>
-      <w:hyperlink r:id="rId44">
-        <w:r>
-          <w:rPr>
-            <w:rStyle w:val="Hyperlink"/>
-          </w:rPr>
-          <w:t xml:space="preserve">🐅🌆 Հայաստան՝ Կովկասի վագր, թե՞ թանկ երազանք</w:t>
-        </w:r>
-      </w:hyperlink>
-    </w:p>
-    <w:p>
-      <w:pPr>
-        <w:pStyle w:val="BlockText"/>
-      </w:pPr>
-      <w:hyperlink r:id="rId45">
-        <w:r>
-          <w:rPr>
-            <w:rStyle w:val="Hyperlink"/>
-          </w:rPr>
-          <w:t xml:space="preserve">🤒♻️ Ոսկու տենդի շարունակություն․ Հայաստանի արտահանման 75%-ը ոսկի և ադամանդ է</w:t>
-        </w:r>
-      </w:hyperlink>
-    </w:p>
-    <w:p>
-      <w:pPr>
-        <w:pStyle w:val="BlockText"/>
-      </w:pPr>
-      <w:hyperlink r:id="rId46">
-        <w:r>
-          <w:rPr>
-            <w:rStyle w:val="Hyperlink"/>
-          </w:rPr>
-          <w:t xml:space="preserve">Տեսեք վերլուծությունների ամբողջական ցանկն այստեղ</w:t>
-        </w:r>
-      </w:hyperlink>
-    </w:p>
-    <w:bookmarkEnd w:id="47"/>
-    <w:bookmarkStart w:id="57" w:name="աղբյուրներ"/>
-    <w:p>
-      <w:pPr>
-        <w:pStyle w:val="Heading2"/>
-      </w:pPr>
-      <w:r>
-        <w:t xml:space="preserve">Աղբյուրներ</w:t>
-      </w:r>
-    </w:p>
-    <w:p>
-      <w:pPr>
-        <w:pStyle w:val="FirstParagraph"/>
-      </w:pPr>
-      <w:r>
         <w:t xml:space="preserve">Տնտեսական ակտիվության ցուցանիշի (ՏԱՑ) հաշվետվություններ․</w:t>
       </w:r>
       <w:r>
@@ -642,7 +845,7 @@
       <w:r>
         <w:t xml:space="preserve"> </w:t>
       </w:r>
-      <w:hyperlink r:id="rId48">
+      <w:hyperlink r:id="rId25">
         <w:r>
           <w:rPr>
             <w:rStyle w:val="Hyperlink"/>
@@ -659,12 +862,12 @@
       <w:r>
         <w:t xml:space="preserve"> </w:t>
       </w:r>
-      <w:hyperlink r:id="rId49">
-        <w:r>
-          <w:rPr>
-            <w:rStyle w:val="Hyperlink"/>
-          </w:rPr>
-          <w:t xml:space="preserve">ՏԱՑ 2024թ․ (ամբողջական)</w:t>
+      <w:hyperlink r:id="rId24">
+        <w:r>
+          <w:rPr>
+            <w:rStyle w:val="Hyperlink"/>
+          </w:rPr>
+          <w:t xml:space="preserve">ՏԱՑ 2024թ․ տարեկան</w:t>
         </w:r>
       </w:hyperlink>
       <w:r>
@@ -715,7 +918,7 @@
           <w:rPr>
             <w:rStyle w:val="Hyperlink"/>
           </w:rPr>
-          <w:t xml:space="preserve">ՏԱՑ 2023թ․ (ամբողջական)</w:t>
+          <w:t xml:space="preserve">ՏԱՑ 2023թ․ տարեկան</w:t>
         </w:r>
       </w:hyperlink>
       <w:r>
@@ -735,50 +938,6 @@
           <w:t xml:space="preserve">ՏԱՑ 2023թ․ հաշվետվություն</w:t>
         </w:r>
       </w:hyperlink>
-    </w:p>
-    <w:p>
-      <w:pPr>
-        <w:pStyle w:val="BodyText"/>
-      </w:pPr>
-      <w:r>
-        <w:rPr>
-          <w:i/>
-          <w:iCs/>
-        </w:rPr>
-        <w:t xml:space="preserve">Տվյալների աղբյուրը՝ Հայաստանի վիճակագրական կոմիտե (Արմստատ)</w:t>
-      </w:r>
-    </w:p>
-    <w:p>
-      <w:pPr>
-        <w:pStyle w:val="BodyText"/>
-      </w:pPr>
-      <w:hyperlink r:id="rId54">
-        <w:r>
-          <w:rPr>
-            <w:rStyle w:val="Hyperlink"/>
-          </w:rPr>
-          <w:t xml:space="preserve">Կարդացեք թե որ ճյուղերն են նպաստում տնտեսական աճին</w:t>
-        </w:r>
-      </w:hyperlink>
-      <w:r>
-        <w:t xml:space="preserve">։</w:t>
-      </w:r>
-    </w:p>
-    <w:p>
-      <w:pPr>
-        <w:pStyle w:val="BodyText"/>
-      </w:pPr>
-      <w:hyperlink r:id="rId55">
-        <w:r>
-          <w:rPr>
-            <w:rStyle w:val="Hyperlink"/>
-          </w:rPr>
-          <w:t xml:space="preserve">Մանրամասն կարդացեք 10 տարվա գյուղատնտեսության կոլափսի մասին</w:t>
-        </w:r>
-      </w:hyperlink>
-      <w:r>
-        <w:t xml:space="preserve">։</w:t>
-      </w:r>
     </w:p>
     <w:p>
       <w:pPr>
@@ -811,7 +970,7 @@
           <w:i/>
           <w:iCs/>
         </w:rPr>
-        <w:t xml:space="preserve">Թավադյան, Աղ․Ա․ (2025)․ Տրանսպորտի թանկացում․ Երևանի հասարակական տրանսպորտի բարեփոխումները և մատչելիության սահմանները [Transportation Price Increase: Yerevan’s Public Transport Reforms and the Limits of Affordability]․ Tvyal.com հարթակ [Tvyal.com platform], 03-02-2025․</w:t>
+        <w:t xml:space="preserve">Թավադյան, Աղ․Ա․ (2025)․ Թանկարժեք էֆեկտ․ 2024 թվականի տնտեսական աճի պատրանքը []․ Tvyal.com հարթակ [Tvyal.com platform], 04-02-2025․</w:t>
       </w:r>
       <w:r>
         <w:rPr>
@@ -822,7 +981,7 @@
         </w:rPr>
         <w:t xml:space="preserve"> </w:t>
       </w:r>
-      <w:hyperlink r:id="rId20">
+      <w:hyperlink r:id="rId54">
         <w:r>
           <w:rPr>
             <w:rStyle w:val="Hyperlink"/>
@@ -831,7 +990,7 @@
             <w:i/>
             <w:iCs/>
           </w:rPr>
-          <w:t xml:space="preserve">https://www.tvyal.com/newsletter/2025/2025_02_03</w:t>
+          <w:t xml:space="preserve">https://www.tvyal.com/newsletter/2025/2025_02_04</w:t>
         </w:r>
       </w:hyperlink>
     </w:p>
@@ -857,7 +1016,7 @@
       <w:r>
         <w:t xml:space="preserve"> </w:t>
       </w:r>
-      <w:hyperlink r:id="rId56">
+      <w:hyperlink r:id="rId55">
         <w:r>
           <w:rPr>
             <w:rStyle w:val="Hyperlink"/>
@@ -872,9 +1031,9 @@
         <w:t xml:space="preserve">մեր էջը, որտեղ տրված են տվյալները, հաշվարկների և գծապատկերների կոդը։</w:t>
       </w:r>
     </w:p>
+    <w:bookmarkEnd w:id="56"/>
     <w:bookmarkEnd w:id="57"/>
-    <w:bookmarkEnd w:id="58"/>
-    <w:bookmarkStart w:id="74" w:name="համագործակցություն"/>
+    <w:bookmarkStart w:id="77" w:name="համագործակցություն"/>
     <w:p>
       <w:pPr>
         <w:pStyle w:val="Heading1"/>
@@ -883,12 +1042,12 @@
         <w:t xml:space="preserve">ՀԱՄԱԳՈՐԾԱԿՑՈՒԹՅՈՒՆ</w:t>
       </w:r>
     </w:p>
-    <w:bookmarkStart w:id="64" w:name="X77795209276f497cabb625c9769e9e605d71141"/>
+    <w:bookmarkStart w:id="63" w:name="X77795209276f497cabb625c9769e9e605d71141"/>
     <w:p>
       <w:pPr>
         <w:pStyle w:val="Heading2"/>
       </w:pPr>
-      <w:hyperlink r:id="rId59">
+      <w:hyperlink r:id="rId58">
         <w:r>
           <w:rPr>
             <w:rStyle w:val="Hyperlink"/>
@@ -897,7 +1056,7 @@
         </w:r>
       </w:hyperlink>
     </w:p>
-    <w:bookmarkStart w:id="60" w:name="մենք-առաջարկում-ենք"/>
+    <w:bookmarkStart w:id="59" w:name="մենք-առաջարկում-ենք"/>
     <w:p>
       <w:pPr>
         <w:pStyle w:val="Heading3"/>
@@ -911,7 +1070,7 @@
         <w:pStyle w:val="Compact"/>
         <w:numPr>
           <w:ilvl w:val="0"/>
-          <w:numId w:val="1001"/>
+          <w:numId w:val="1006"/>
         </w:numPr>
       </w:pPr>
       <w:r>
@@ -923,7 +1082,7 @@
         <w:pStyle w:val="Compact"/>
         <w:numPr>
           <w:ilvl w:val="0"/>
-          <w:numId w:val="1001"/>
+          <w:numId w:val="1006"/>
         </w:numPr>
       </w:pPr>
       <w:r>
@@ -935,7 +1094,7 @@
         <w:pStyle w:val="Compact"/>
         <w:numPr>
           <w:ilvl w:val="0"/>
-          <w:numId w:val="1001"/>
+          <w:numId w:val="1006"/>
         </w:numPr>
       </w:pPr>
       <w:r>
@@ -947,7 +1106,7 @@
         <w:pStyle w:val="Compact"/>
         <w:numPr>
           <w:ilvl w:val="0"/>
-          <w:numId w:val="1001"/>
+          <w:numId w:val="1006"/>
         </w:numPr>
       </w:pPr>
       <w:r>
@@ -959,7 +1118,7 @@
         <w:pStyle w:val="Compact"/>
         <w:numPr>
           <w:ilvl w:val="0"/>
-          <w:numId w:val="1001"/>
+          <w:numId w:val="1006"/>
         </w:numPr>
       </w:pPr>
       <w:r>
@@ -971,61 +1130,72 @@
         <w:pStyle w:val="Compact"/>
         <w:numPr>
           <w:ilvl w:val="0"/>
-          <w:numId w:val="1001"/>
+          <w:numId w:val="1006"/>
         </w:numPr>
       </w:pPr>
       <w:r>
         <w:t xml:space="preserve">Algorithmic trading</w:t>
       </w:r>
     </w:p>
+    <w:bookmarkEnd w:id="59"/>
+    <w:bookmarkStart w:id="60" w:name="lets-put-your-data-to-work"/>
+    <w:p>
+      <w:pPr>
+        <w:pStyle w:val="Heading3"/>
+      </w:pPr>
+      <w:hyperlink r:id="rId58">
+        <w:r>
+          <w:rPr>
+            <w:rStyle w:val="Hyperlink"/>
+          </w:rPr>
+          <w:t xml:space="preserve">Let’s Put Your Data to Work!</w:t>
+        </w:r>
+      </w:hyperlink>
+    </w:p>
     <w:bookmarkEnd w:id="60"/>
-    <w:bookmarkStart w:id="61" w:name="lets-put-your-data-to-work"/>
+    <w:bookmarkStart w:id="62" w:name="միացեք-մեր-թիմին"/>
     <w:p>
       <w:pPr>
         <w:pStyle w:val="Heading3"/>
       </w:pPr>
-      <w:hyperlink r:id="rId59">
-        <w:r>
-          <w:rPr>
-            <w:rStyle w:val="Hyperlink"/>
-          </w:rPr>
-          <w:t xml:space="preserve">Let’s Put Your Data to Work!</w:t>
-        </w:r>
-      </w:hyperlink>
-    </w:p>
-    <w:bookmarkEnd w:id="61"/>
-    <w:bookmarkStart w:id="63" w:name="միացեք-մեր-թիմին"/>
+      <w:hyperlink r:id="rId61">
+        <w:r>
+          <w:rPr>
+            <w:rStyle w:val="Hyperlink"/>
+          </w:rPr>
+          <w:t xml:space="preserve">ՄԻԱՑԵՔ ՄԵՐ ԹԻՄԻՆ</w:t>
+        </w:r>
+      </w:hyperlink>
+    </w:p>
+    <w:bookmarkEnd w:id="62"/>
+    <w:bookmarkEnd w:id="63"/>
+    <w:bookmarkStart w:id="65" w:name="english-summary"/>
+    <w:p>
+      <w:pPr>
+        <w:pStyle w:val="Heading2"/>
+      </w:pPr>
+      <w:r>
+        <w:t xml:space="preserve">English Summary</w:t>
+      </w:r>
+    </w:p>
+    <w:bookmarkStart w:id="64" w:name="Xa57095ac5811e5c52cfb91dfbfd866ade1e0db6"/>
     <w:p>
       <w:pPr>
         <w:pStyle w:val="Heading3"/>
       </w:pPr>
-      <w:hyperlink r:id="rId62">
-        <w:r>
-          <w:rPr>
-            <w:rStyle w:val="Hyperlink"/>
-          </w:rPr>
-          <w:t xml:space="preserve">ՄԻԱՑԵՔ ՄԵՐ ԹԻՄԻՆ</w:t>
-        </w:r>
-      </w:hyperlink>
-    </w:p>
-    <w:bookmarkEnd w:id="63"/>
+      <w:r>
+        <w:t xml:space="preserve">💸💳🚍 Transportation Price Increase: Yerevan’s Public Transport Reforms and the Limits of Affordability</w:t>
+      </w:r>
+    </w:p>
     <w:bookmarkEnd w:id="64"/>
-    <w:bookmarkStart w:id="73" w:name="english-summary"/>
+    <w:bookmarkEnd w:id="65"/>
+    <w:bookmarkStart w:id="76" w:name="զլմ-հաղորդագրություններ"/>
     <w:p>
       <w:pPr>
         <w:pStyle w:val="Heading2"/>
       </w:pPr>
       <w:r>
-        <w:t xml:space="preserve">English Summary</w:t>
-      </w:r>
-    </w:p>
-    <w:bookmarkStart w:id="72" w:name="Xa57095ac5811e5c52cfb91dfbfd866ade1e0db6"/>
-    <w:p>
-      <w:pPr>
-        <w:pStyle w:val="Heading3"/>
-      </w:pPr>
-      <w:r>
-        <w:t xml:space="preserve">💸💳🚍 Transportation Price Increase: Yerevan’s Public Transport Reforms and the Limits of Affordability</w:t>
+        <w:t xml:space="preserve">ԶԼՄ հաղորդագրություններ</w:t>
       </w:r>
     </w:p>
     <w:p>
@@ -1033,6 +1203,98 @@
         <w:pStyle w:val="FirstParagraph"/>
       </w:pPr>
       <w:r>
+        <w:t xml:space="preserve">Ներկայացնենք վերջին 2 շաբաթվա ընթացքում ԶԼՄ հաղորդագորությունները</w:t>
+      </w:r>
+    </w:p>
+    <w:p>
+      <w:pPr>
+        <w:pStyle w:val="Compact"/>
+        <w:numPr>
+          <w:ilvl w:val="0"/>
+          <w:numId w:val="1007"/>
+        </w:numPr>
+      </w:pPr>
+      <w:hyperlink r:id="rId66">
+        <w:r>
+          <w:rPr>
+            <w:rStyle w:val="Hyperlink"/>
+          </w:rPr>
+          <w:t xml:space="preserve">📺 Ինչու է Թանկանում Կյանքը Հայաստանում և Ովքեր են Շահում Այս Ամենից.Ոսկու և Ադամանդի Առեղծվածը</w:t>
+        </w:r>
+      </w:hyperlink>
+    </w:p>
+    <w:p>
+      <w:pPr>
+        <w:pStyle w:val="FirstParagraph"/>
+      </w:pPr>
+      <w:r>
+        <w:t xml:space="preserve"> </w:t>
+      </w:r>
+      <w:r>
+        <w:t xml:space="preserve"> </w:t>
+      </w:r>
+    </w:p>
+    <w:p>
+      <w:pPr>
+        <w:pStyle w:val="Compact"/>
+        <w:numPr>
+          <w:ilvl w:val="0"/>
+          <w:numId w:val="1008"/>
+        </w:numPr>
+      </w:pPr>
+      <w:hyperlink r:id="rId67">
+        <w:r>
+          <w:rPr>
+            <w:rStyle w:val="Hyperlink"/>
+          </w:rPr>
+          <w:t xml:space="preserve">📺 Քաղաքացու ֆինանսական բեռի ավելացումը մինչև ու՞ր // Press Կենտրոն</w:t>
+        </w:r>
+      </w:hyperlink>
+    </w:p>
+    <w:p>
+      <w:pPr>
+        <w:pStyle w:val="FirstParagraph"/>
+      </w:pPr>
+      <w:r>
+        <w:t xml:space="preserve"> </w:t>
+      </w:r>
+      <w:r>
+        <w:t xml:space="preserve"> </w:t>
+      </w:r>
+    </w:p>
+    <w:p>
+      <w:pPr>
+        <w:pStyle w:val="Compact"/>
+        <w:numPr>
+          <w:ilvl w:val="0"/>
+          <w:numId w:val="1009"/>
+        </w:numPr>
+      </w:pPr>
+      <w:hyperlink r:id="rId68">
+        <w:r>
+          <w:rPr>
+            <w:rStyle w:val="Hyperlink"/>
+          </w:rPr>
+          <w:t xml:space="preserve">📺 ՔՆՆԱՐԿՈՒՄ. Ովքե՞ր են խոշոր հարկատուները Տնտեսության բացակայության ցուցիչ</w:t>
+        </w:r>
+      </w:hyperlink>
+    </w:p>
+    <w:p>
+      <w:pPr>
+        <w:pStyle w:val="FirstParagraph"/>
+      </w:pPr>
+      <w:r>
+        <w:t xml:space="preserve"> </w:t>
+      </w:r>
+      <w:r>
+        <w:t xml:space="preserve"> </w:t>
+      </w:r>
+    </w:p>
+    <w:p>
+      <w:pPr>
+        <w:pStyle w:val="BodyText"/>
+      </w:pPr>
+      <w:r>
         <w:t xml:space="preserve">Հարգանքներով,</w:t>
       </w:r>
       <w:r>
@@ -1045,12 +1307,12 @@
         <w:br/>
       </w:r>
       <w:r>
-        <w:t xml:space="preserve">03.02.2025</w:t>
+        <w:t xml:space="preserve">04.02.2025</w:t>
       </w:r>
       <w:r>
         <w:br/>
       </w:r>
-      <w:hyperlink r:id="rId65">
+      <w:hyperlink r:id="rId69">
         <w:r>
           <w:rPr>
             <w:rStyle w:val="Hyperlink"/>
@@ -1061,7 +1323,7 @@
       <w:r>
         <w:br/>
       </w:r>
-      <w:hyperlink r:id="rId66">
+      <w:hyperlink r:id="rId70">
         <w:r>
           <w:rPr>
             <w:rStyle w:val="Hyperlink"/>
@@ -1074,7 +1336,7 @@
       <w:pPr>
         <w:pStyle w:val="BodyText"/>
       </w:pPr>
-      <w:hyperlink r:id="rId67">
+      <w:hyperlink r:id="rId71">
         <w:r>
           <w:rPr>
             <w:rStyle w:val="Hyperlink"/>
@@ -1085,7 +1347,7 @@
       <w:r>
         <w:t xml:space="preserve"> </w:t>
       </w:r>
-      <w:hyperlink r:id="rId67">
+      <w:hyperlink r:id="rId71">
         <w:r>
           <w:rPr>
             <w:rStyle w:val="Hyperlink"/>
@@ -1094,7 +1356,7 @@
         </w:r>
       </w:hyperlink>
     </w:p>
-    <w:bookmarkStart w:id="70" w:name="X59bec8746f8235be11fa323d8642b41e65c7207"/>
+    <w:bookmarkStart w:id="74" w:name="X59bec8746f8235be11fa323d8642b41e65c7207"/>
     <w:p>
       <w:pPr>
         <w:pStyle w:val="Heading7"/>
@@ -1113,7 +1375,7 @@
         </w:rPr>
         <w:t xml:space="preserve"> </w:t>
       </w:r>
-      <w:hyperlink r:id="rId68">
+      <w:hyperlink r:id="rId72">
         <w:r>
           <w:rPr>
             <w:rStyle w:val="Hyperlink"/>
@@ -1137,7 +1399,7 @@
         </w:rPr>
         <w:t xml:space="preserve"> </w:t>
       </w:r>
-      <w:hyperlink r:id="rId69">
+      <w:hyperlink r:id="rId73">
         <w:r>
           <w:rPr>
             <w:rStyle w:val="Hyperlink"/>
@@ -1155,8 +1417,8 @@
         <w:t xml:space="preserve">, տնտեսական գործիքներ, կանխատեսումներ և հաշվետվություններ: Եթե ցանկանում եք չեղարկել բաժանորդագրությունը, խնդրում եմ տեղեկացրեք ինձ, և ես կհեռացնեմ ձեր էլ. փոստը ցուցակից: Գրեք նաև եթե ունեք մենկնաբանություններ:</w:t>
       </w:r>
     </w:p>
-    <w:bookmarkEnd w:id="70"/>
-    <w:bookmarkStart w:id="71" w:name="X4b68f576477ef3a4f8022613cbd9ecc4dfbf6ce"/>
+    <w:bookmarkEnd w:id="74"/>
+    <w:bookmarkStart w:id="75" w:name="X4b68f576477ef3a4f8022613cbd9ecc4dfbf6ce"/>
     <w:p>
       <w:pPr>
         <w:pStyle w:val="Heading7"/>
@@ -1175,7 +1437,7 @@
         </w:rPr>
         <w:t xml:space="preserve"> </w:t>
       </w:r>
-      <w:hyperlink r:id="rId68">
+      <w:hyperlink r:id="rId72">
         <w:r>
           <w:rPr>
             <w:rStyle w:val="Hyperlink"/>
@@ -1199,7 +1461,7 @@
         </w:rPr>
         <w:t xml:space="preserve"> </w:t>
       </w:r>
-      <w:hyperlink r:id="rId69">
+      <w:hyperlink r:id="rId73">
         <w:r>
           <w:rPr>
             <w:rStyle w:val="Hyperlink"/>
@@ -1217,10 +1479,9 @@
         <w:t xml:space="preserve">, economic tools, forecasts, and reports. If you wish to unsubscribe, please let me know, and I will remove your email from the list. Please share your comments as well․</w:t>
       </w:r>
     </w:p>
-    <w:bookmarkEnd w:id="71"/>
-    <w:bookmarkEnd w:id="72"/>
-    <w:bookmarkEnd w:id="73"/>
-    <w:bookmarkEnd w:id="74"/>
+    <w:bookmarkEnd w:id="75"/>
+    <w:bookmarkEnd w:id="76"/>
+    <w:bookmarkEnd w:id="77"/>
     <w:sectPr/>
   </w:body>
 </w:document>
@@ -1430,11 +1691,371 @@
       </w:rPr>
     </w:lvl>
   </w:abstractNum>
+  <w:abstractNum w:abstractNumId="99411">
+    <w:nsid w:val="00A99411"/>
+    <w:multiLevelType w:val="multilevel"/>
+    <w:lvl w:ilvl="0">
+      <w:start w:val="1"/>
+      <w:numFmt w:val="decimal"/>
+      <w:lvlText w:val="%1."/>
+      <w:lvlJc w:val="left"/>
+      <w:pPr>
+        <w:ind w:left="720" w:hanging="360"/>
+      </w:pPr>
+    </w:lvl>
+    <w:lvl w:ilvl="1">
+      <w:start w:val="1"/>
+      <w:numFmt w:val="decimal"/>
+      <w:lvlText w:val="%2."/>
+      <w:lvlJc w:val="left"/>
+      <w:pPr>
+        <w:ind w:left="1440" w:hanging="360"/>
+      </w:pPr>
+    </w:lvl>
+    <w:lvl w:ilvl="2">
+      <w:start w:val="1"/>
+      <w:numFmt w:val="decimal"/>
+      <w:lvlText w:val="%3."/>
+      <w:lvlJc w:val="left"/>
+      <w:pPr>
+        <w:ind w:left="2160" w:hanging="360"/>
+      </w:pPr>
+    </w:lvl>
+    <w:lvl w:ilvl="3">
+      <w:start w:val="1"/>
+      <w:numFmt w:val="decimal"/>
+      <w:lvlText w:val="%4."/>
+      <w:lvlJc w:val="left"/>
+      <w:pPr>
+        <w:ind w:left="2880" w:hanging="360"/>
+      </w:pPr>
+    </w:lvl>
+    <w:lvl w:ilvl="4">
+      <w:start w:val="1"/>
+      <w:numFmt w:val="decimal"/>
+      <w:lvlText w:val="%5."/>
+      <w:lvlJc w:val="left"/>
+      <w:pPr>
+        <w:ind w:left="3600" w:hanging="360"/>
+      </w:pPr>
+    </w:lvl>
+    <w:lvl w:ilvl="5">
+      <w:start w:val="1"/>
+      <w:numFmt w:val="decimal"/>
+      <w:lvlText w:val="%6."/>
+      <w:lvlJc w:val="left"/>
+      <w:pPr>
+        <w:ind w:left="4320" w:hanging="360"/>
+      </w:pPr>
+    </w:lvl>
+    <w:lvl w:ilvl="6">
+      <w:start w:val="1"/>
+      <w:numFmt w:val="decimal"/>
+      <w:lvlText w:val="%7."/>
+      <w:lvlJc w:val="left"/>
+      <w:pPr>
+        <w:ind w:left="5040" w:hanging="360"/>
+      </w:pPr>
+    </w:lvl>
+    <w:lvl w:ilvl="7">
+      <w:start w:val="1"/>
+      <w:numFmt w:val="decimal"/>
+      <w:lvlText w:val="%8."/>
+      <w:lvlJc w:val="left"/>
+      <w:pPr>
+        <w:ind w:left="5760" w:hanging="360"/>
+      </w:pPr>
+    </w:lvl>
+    <w:lvl w:ilvl="8">
+      <w:start w:val="1"/>
+      <w:numFmt w:val="decimal"/>
+      <w:lvlText w:val="%9."/>
+      <w:lvlJc w:val="left"/>
+      <w:pPr>
+        <w:ind w:left="6480" w:hanging="360"/>
+      </w:pPr>
+    </w:lvl>
+  </w:abstractNum>
+  <w:abstractNum w:abstractNumId="99412">
+    <w:nsid w:val="00A99412"/>
+    <w:multiLevelType w:val="multilevel"/>
+    <w:lvl w:ilvl="0">
+      <w:start w:val="2"/>
+      <w:numFmt w:val="decimal"/>
+      <w:lvlText w:val="%1."/>
+      <w:lvlJc w:val="left"/>
+      <w:pPr>
+        <w:ind w:left="720" w:hanging="360"/>
+      </w:pPr>
+    </w:lvl>
+    <w:lvl w:ilvl="1">
+      <w:start w:val="2"/>
+      <w:numFmt w:val="decimal"/>
+      <w:lvlText w:val="%2."/>
+      <w:lvlJc w:val="left"/>
+      <w:pPr>
+        <w:ind w:left="1440" w:hanging="360"/>
+      </w:pPr>
+    </w:lvl>
+    <w:lvl w:ilvl="2">
+      <w:start w:val="2"/>
+      <w:numFmt w:val="decimal"/>
+      <w:lvlText w:val="%3."/>
+      <w:lvlJc w:val="left"/>
+      <w:pPr>
+        <w:ind w:left="2160" w:hanging="360"/>
+      </w:pPr>
+    </w:lvl>
+    <w:lvl w:ilvl="3">
+      <w:start w:val="2"/>
+      <w:numFmt w:val="decimal"/>
+      <w:lvlText w:val="%4."/>
+      <w:lvlJc w:val="left"/>
+      <w:pPr>
+        <w:ind w:left="2880" w:hanging="360"/>
+      </w:pPr>
+    </w:lvl>
+    <w:lvl w:ilvl="4">
+      <w:start w:val="2"/>
+      <w:numFmt w:val="decimal"/>
+      <w:lvlText w:val="%5."/>
+      <w:lvlJc w:val="left"/>
+      <w:pPr>
+        <w:ind w:left="3600" w:hanging="360"/>
+      </w:pPr>
+    </w:lvl>
+    <w:lvl w:ilvl="5">
+      <w:start w:val="2"/>
+      <w:numFmt w:val="decimal"/>
+      <w:lvlText w:val="%6."/>
+      <w:lvlJc w:val="left"/>
+      <w:pPr>
+        <w:ind w:left="4320" w:hanging="360"/>
+      </w:pPr>
+    </w:lvl>
+    <w:lvl w:ilvl="6">
+      <w:start w:val="2"/>
+      <w:numFmt w:val="decimal"/>
+      <w:lvlText w:val="%7."/>
+      <w:lvlJc w:val="left"/>
+      <w:pPr>
+        <w:ind w:left="5040" w:hanging="360"/>
+      </w:pPr>
+    </w:lvl>
+    <w:lvl w:ilvl="7">
+      <w:start w:val="2"/>
+      <w:numFmt w:val="decimal"/>
+      <w:lvlText w:val="%8."/>
+      <w:lvlJc w:val="left"/>
+      <w:pPr>
+        <w:ind w:left="5760" w:hanging="360"/>
+      </w:pPr>
+    </w:lvl>
+    <w:lvl w:ilvl="8">
+      <w:start w:val="2"/>
+      <w:numFmt w:val="decimal"/>
+      <w:lvlText w:val="%9."/>
+      <w:lvlJc w:val="left"/>
+      <w:pPr>
+        <w:ind w:left="6480" w:hanging="360"/>
+      </w:pPr>
+    </w:lvl>
+  </w:abstractNum>
+  <w:abstractNum w:abstractNumId="99413">
+    <w:nsid w:val="00A99413"/>
+    <w:multiLevelType w:val="multilevel"/>
+    <w:lvl w:ilvl="0">
+      <w:start w:val="3"/>
+      <w:numFmt w:val="decimal"/>
+      <w:lvlText w:val="%1."/>
+      <w:lvlJc w:val="left"/>
+      <w:pPr>
+        <w:ind w:left="720" w:hanging="360"/>
+      </w:pPr>
+    </w:lvl>
+    <w:lvl w:ilvl="1">
+      <w:start w:val="3"/>
+      <w:numFmt w:val="decimal"/>
+      <w:lvlText w:val="%2."/>
+      <w:lvlJc w:val="left"/>
+      <w:pPr>
+        <w:ind w:left="1440" w:hanging="360"/>
+      </w:pPr>
+    </w:lvl>
+    <w:lvl w:ilvl="2">
+      <w:start w:val="3"/>
+      <w:numFmt w:val="decimal"/>
+      <w:lvlText w:val="%3."/>
+      <w:lvlJc w:val="left"/>
+      <w:pPr>
+        <w:ind w:left="2160" w:hanging="360"/>
+      </w:pPr>
+    </w:lvl>
+    <w:lvl w:ilvl="3">
+      <w:start w:val="3"/>
+      <w:numFmt w:val="decimal"/>
+      <w:lvlText w:val="%4."/>
+      <w:lvlJc w:val="left"/>
+      <w:pPr>
+        <w:ind w:left="2880" w:hanging="360"/>
+      </w:pPr>
+    </w:lvl>
+    <w:lvl w:ilvl="4">
+      <w:start w:val="3"/>
+      <w:numFmt w:val="decimal"/>
+      <w:lvlText w:val="%5."/>
+      <w:lvlJc w:val="left"/>
+      <w:pPr>
+        <w:ind w:left="3600" w:hanging="360"/>
+      </w:pPr>
+    </w:lvl>
+    <w:lvl w:ilvl="5">
+      <w:start w:val="3"/>
+      <w:numFmt w:val="decimal"/>
+      <w:lvlText w:val="%6."/>
+      <w:lvlJc w:val="left"/>
+      <w:pPr>
+        <w:ind w:left="4320" w:hanging="360"/>
+      </w:pPr>
+    </w:lvl>
+    <w:lvl w:ilvl="6">
+      <w:start w:val="3"/>
+      <w:numFmt w:val="decimal"/>
+      <w:lvlText w:val="%7."/>
+      <w:lvlJc w:val="left"/>
+      <w:pPr>
+        <w:ind w:left="5040" w:hanging="360"/>
+      </w:pPr>
+    </w:lvl>
+    <w:lvl w:ilvl="7">
+      <w:start w:val="3"/>
+      <w:numFmt w:val="decimal"/>
+      <w:lvlText w:val="%8."/>
+      <w:lvlJc w:val="left"/>
+      <w:pPr>
+        <w:ind w:left="5760" w:hanging="360"/>
+      </w:pPr>
+    </w:lvl>
+    <w:lvl w:ilvl="8">
+      <w:start w:val="3"/>
+      <w:numFmt w:val="decimal"/>
+      <w:lvlText w:val="%9."/>
+      <w:lvlJc w:val="left"/>
+      <w:pPr>
+        <w:ind w:left="6480" w:hanging="360"/>
+      </w:pPr>
+    </w:lvl>
+  </w:abstractNum>
   <w:num w:numId="1000">
     <w:abstractNumId w:val="990"/>
   </w:num>
   <w:num w:numId="1001">
     <w:abstractNumId w:val="991"/>
+  </w:num>
+  <w:num w:numId="1002">
+    <w:abstractNumId w:val="991"/>
+  </w:num>
+  <w:num w:numId="1003">
+    <w:abstractNumId w:val="991"/>
+  </w:num>
+  <w:num w:numId="1004">
+    <w:abstractNumId w:val="991"/>
+  </w:num>
+  <w:num w:numId="1005">
+    <w:abstractNumId w:val="991"/>
+  </w:num>
+  <w:num w:numId="1006">
+    <w:abstractNumId w:val="991"/>
+  </w:num>
+  <w:num w:numId="1007">
+    <w:abstractNumId w:val="99411"/>
+    <w:lvlOverride w:ilvl="0">
+      <w:startOverride w:val="1"/>
+    </w:lvlOverride>
+    <w:lvlOverride w:ilvl="1">
+      <w:startOverride w:val="1"/>
+    </w:lvlOverride>
+    <w:lvlOverride w:ilvl="2">
+      <w:startOverride w:val="1"/>
+    </w:lvlOverride>
+    <w:lvlOverride w:ilvl="3">
+      <w:startOverride w:val="1"/>
+    </w:lvlOverride>
+    <w:lvlOverride w:ilvl="4">
+      <w:startOverride w:val="1"/>
+    </w:lvlOverride>
+    <w:lvlOverride w:ilvl="5">
+      <w:startOverride w:val="1"/>
+    </w:lvlOverride>
+    <w:lvlOverride w:ilvl="6">
+      <w:startOverride w:val="1"/>
+    </w:lvlOverride>
+    <w:lvlOverride w:ilvl="7">
+      <w:startOverride w:val="1"/>
+    </w:lvlOverride>
+    <w:lvlOverride w:ilvl="8">
+      <w:startOverride w:val="1"/>
+    </w:lvlOverride>
+  </w:num>
+  <w:num w:numId="1008">
+    <w:abstractNumId w:val="99412"/>
+    <w:lvlOverride w:ilvl="0">
+      <w:startOverride w:val="2"/>
+    </w:lvlOverride>
+    <w:lvlOverride w:ilvl="1">
+      <w:startOverride w:val="2"/>
+    </w:lvlOverride>
+    <w:lvlOverride w:ilvl="2">
+      <w:startOverride w:val="2"/>
+    </w:lvlOverride>
+    <w:lvlOverride w:ilvl="3">
+      <w:startOverride w:val="2"/>
+    </w:lvlOverride>
+    <w:lvlOverride w:ilvl="4">
+      <w:startOverride w:val="2"/>
+    </w:lvlOverride>
+    <w:lvlOverride w:ilvl="5">
+      <w:startOverride w:val="2"/>
+    </w:lvlOverride>
+    <w:lvlOverride w:ilvl="6">
+      <w:startOverride w:val="2"/>
+    </w:lvlOverride>
+    <w:lvlOverride w:ilvl="7">
+      <w:startOverride w:val="2"/>
+    </w:lvlOverride>
+    <w:lvlOverride w:ilvl="8">
+      <w:startOverride w:val="2"/>
+    </w:lvlOverride>
+  </w:num>
+  <w:num w:numId="1009">
+    <w:abstractNumId w:val="99413"/>
+    <w:lvlOverride w:ilvl="0">
+      <w:startOverride w:val="3"/>
+    </w:lvlOverride>
+    <w:lvlOverride w:ilvl="1">
+      <w:startOverride w:val="3"/>
+    </w:lvlOverride>
+    <w:lvlOverride w:ilvl="2">
+      <w:startOverride w:val="3"/>
+    </w:lvlOverride>
+    <w:lvlOverride w:ilvl="3">
+      <w:startOverride w:val="3"/>
+    </w:lvlOverride>
+    <w:lvlOverride w:ilvl="4">
+      <w:startOverride w:val="3"/>
+    </w:lvlOverride>
+    <w:lvlOverride w:ilvl="5">
+      <w:startOverride w:val="3"/>
+    </w:lvlOverride>
+    <w:lvlOverride w:ilvl="6">
+      <w:startOverride w:val="3"/>
+    </w:lvlOverride>
+    <w:lvlOverride w:ilvl="7">
+      <w:startOverride w:val="3"/>
+    </w:lvlOverride>
+    <w:lvlOverride w:ilvl="8">
+      <w:startOverride w:val="3"/>
+    </w:lvlOverride>
   </w:num>
 </w:numbering>
 </file>

</xml_diff>